<commit_message>
Update upload instructions; export to PDF
</commit_message>
<xml_diff>
--- a/public/ASSIST_v4.1_Upload_to_Icewatch.docx
+++ b/public/ASSIST_v4.1_Upload_to_Icewatch.docx
@@ -93,6 +93,57 @@
           <w:szCs w:val="30"/>
         </w:rPr>
         <w:t>June 2018</w:t>
+      </w:r>
+    </w:p>
+    <w:p>
+      <w:pPr>
+        <w:rPr>
+          <w:rFonts w:ascii="Calibri" w:hAnsi="Calibri"/>
+          <w:b/>
+          <w:bCs/>
+          <w:sz w:val="30"/>
+          <w:szCs w:val="30"/>
+        </w:rPr>
+      </w:pPr>
+    </w:p>
+    <w:p>
+      <w:pPr>
+        <w:rPr>
+          <w:rFonts w:ascii="Calibri" w:hAnsi="Calibri"/>
+          <w:bCs/>
+          <w:sz w:val="30"/>
+          <w:szCs w:val="30"/>
+        </w:rPr>
+      </w:pPr>
+      <w:bookmarkStart w:id="0" w:name="_GoBack"/>
+      <w:r>
+        <w:rPr>
+          <w:rFonts w:ascii="Calibri" w:hAnsi="Calibri"/>
+          <w:bCs/>
+          <w:sz w:val="30"/>
+          <w:szCs w:val="30"/>
+        </w:rPr>
+        <w:t>Project Contact: Jenny Hutchings</w:t>
+      </w:r>
+    </w:p>
+    <w:bookmarkEnd w:id="0"/>
+    <w:p>
+      <w:pPr>
+        <w:rPr>
+          <w:rFonts w:ascii="Calibri" w:hAnsi="Calibri"/>
+          <w:bCs/>
+          <w:sz w:val="30"/>
+          <w:szCs w:val="30"/>
+        </w:rPr>
+      </w:pPr>
+      <w:r>
+        <w:rPr>
+          <w:rFonts w:ascii="Calibri" w:hAnsi="Calibri"/>
+          <w:bCs/>
+          <w:sz w:val="30"/>
+          <w:szCs w:val="30"/>
+        </w:rPr>
+        <w:t>Project Email: icewatch@gina.alaska.edu</w:t>
       </w:r>
     </w:p>
     <w:p>
@@ -612,7 +663,17 @@
           <w:sz w:val="30"/>
           <w:szCs w:val="30"/>
         </w:rPr>
-        <w:t xml:space="preserve">.  Fill in Cruise meta-data (this meta-data should match the ASSIST meta-data, but that is not a strict requirement).  The meta-data you entered in ASSIST will be in the </w:t>
+        <w:t>.  Fill in Cruise meta-data (this meta-data should match the ASSIST meta-data, but that is not a strict requirement).  The meta-</w:t>
+      </w:r>
+      <w:r>
+        <w:rPr>
+          <w:rFonts w:ascii="Calibri" w:hAnsi="Calibri"/>
+          <w:bCs/>
+          <w:sz w:val="30"/>
+          <w:szCs w:val="30"/>
+        </w:rPr>
+        <w:lastRenderedPageBreak/>
+        <w:t xml:space="preserve">data you entered in ASSIST will be in the </w:t>
       </w:r>
       <w:r>
         <w:rPr>
@@ -849,7 +910,7 @@
           <w:sz w:val="30"/>
           <w:szCs w:val="30"/>
         </w:rPr>
-        <w:t>Suggestion: Name your photos appropriately, i.e.  (cruise name, observer, observation time, view angle) CruiseName_ObserverFamilyName_20180713_1200_</w:t>
+        <w:t>Suggestion: Name your photos appropriately, i.e.  (cruise name, observation time, view angle) CruiseName_ObserverFamilyName_20180713_1200_</w:t>
       </w:r>
       <w:r>
         <w:rPr>
@@ -915,7 +976,43 @@
           <w:sz w:val="30"/>
           <w:szCs w:val="30"/>
         </w:rPr>
-        <w:t>You can also modify the cruise data that was imported when you registered your cruise with "Upload Cruise Data".</w:t>
+        <w:t>You can also modify the cruise data that was imported when you registered your cruise</w:t>
+      </w:r>
+      <w:r>
+        <w:rPr>
+          <w:rFonts w:ascii="Calibri" w:hAnsi="Calibri"/>
+          <w:bCs/>
+          <w:sz w:val="30"/>
+          <w:szCs w:val="30"/>
+        </w:rPr>
+        <w:t>. Click on</w:t>
+      </w:r>
+      <w:r>
+        <w:rPr>
+          <w:rFonts w:ascii="Calibri" w:hAnsi="Calibri"/>
+          <w:bCs/>
+          <w:sz w:val="30"/>
+          <w:szCs w:val="30"/>
+        </w:rPr>
+        <w:t xml:space="preserve"> "</w:t>
+      </w:r>
+      <w:r>
+        <w:rPr>
+          <w:rFonts w:ascii="Calibri" w:hAnsi="Calibri"/>
+          <w:bCs/>
+          <w:sz w:val="30"/>
+          <w:szCs w:val="30"/>
+        </w:rPr>
+        <w:t>Upload Observation CSV</w:t>
+      </w:r>
+      <w:r>
+        <w:rPr>
+          <w:rFonts w:ascii="Calibri" w:hAnsi="Calibri"/>
+          <w:bCs/>
+          <w:sz w:val="30"/>
+          <w:szCs w:val="30"/>
+        </w:rPr>
+        <w:t>".</w:t>
       </w:r>
     </w:p>
     <w:p>
@@ -1001,6 +1098,42 @@
         </w:rPr>
         <w:t xml:space="preserve">" from a link on the left menu. </w:t>
       </w:r>
+      <w:r>
+        <w:rPr>
+          <w:rFonts w:ascii="Calibri" w:hAnsi="Calibri"/>
+          <w:bCs/>
+          <w:sz w:val="30"/>
+          <w:szCs w:val="30"/>
+        </w:rPr>
+        <w:t xml:space="preserve">If this button does not appear, you do not have permission to approve the cruise. In this case contact an admin at </w:t>
+      </w:r>
+      <w:r>
+        <w:rPr>
+          <w:rFonts w:ascii="Calibri" w:hAnsi="Calibri"/>
+          <w:bCs/>
+          <w:sz w:val="30"/>
+          <w:szCs w:val="30"/>
+        </w:rPr>
+        <w:t>icewatch@gina.alaska.edu</w:t>
+      </w:r>
+      <w:r>
+        <w:rPr>
+          <w:rFonts w:ascii="Calibri" w:hAnsi="Calibri"/>
+          <w:bCs/>
+          <w:sz w:val="30"/>
+          <w:szCs w:val="30"/>
+        </w:rPr>
+        <w:t xml:space="preserve"> </w:t>
+      </w:r>
+      <w:r>
+        <w:rPr>
+          <w:rFonts w:ascii="Calibri" w:hAnsi="Calibri"/>
+          <w:bCs/>
+          <w:sz w:val="30"/>
+          <w:szCs w:val="30"/>
+        </w:rPr>
+        <w:t>who can approve the cruise for you.</w:t>
+      </w:r>
     </w:p>
     <w:p>
       <w:pPr>
@@ -1104,8 +1237,6 @@
         </w:rPr>
         <w:t>it can no longer be edited and deleted (individually).</w:t>
       </w:r>
-      <w:bookmarkStart w:id="0" w:name="_GoBack"/>
-      <w:bookmarkEnd w:id="0"/>
     </w:p>
     <w:p>
       <w:pPr>
@@ -3000,6 +3131,7 @@
   <w:style w:type="character" w:default="1" w:styleId="DefaultParagraphFont">
     <w:name w:val="Default Paragraph Font"/>
     <w:uiPriority w:val="1"/>
+    <w:semiHidden/>
     <w:unhideWhenUsed/>
   </w:style>
   <w:style w:type="table" w:default="1" w:styleId="TableNormal">
@@ -3349,6 +3481,7 @@
   <w:style w:type="character" w:default="1" w:styleId="DefaultParagraphFont">
     <w:name w:val="Default Paragraph Font"/>
     <w:uiPriority w:val="1"/>
+    <w:semiHidden/>
     <w:unhideWhenUsed/>
   </w:style>
   <w:style w:type="table" w:default="1" w:styleId="TableNormal">

</xml_diff>